<commit_message>
Small test change to spec.
</commit_message>
<xml_diff>
--- a/CSc 337 Final Project Specification.docx
+++ b/CSc 337 Final Project Specification.docx
@@ -20,8 +20,19 @@
           <w:sz w:val="28"/>
           <w:szCs w:val="28"/>
         </w:rPr>
-        <w:t>CSc 337 Final Project Specification (Spec due 8:00pm Tues 14-Nov)</w:t>
-      </w:r>
+        <w:t>CSc 337 Final Project Specificati</w:t>
+      </w:r>
+      <w:r>
+        <w:rPr>
+          <w:rFonts w:eastAsia="Times New Roman" w:cstheme="minorHAnsi"/>
+          <w:color w:val="333333"/>
+          <w:sz w:val="28"/>
+          <w:szCs w:val="28"/>
+        </w:rPr>
+        <w:t>on</w:t>
+      </w:r>
+      <w:bookmarkStart w:id="0" w:name="_GoBack"/>
+      <w:bookmarkEnd w:id="0"/>
     </w:p>
     <w:p>
       <w:pPr>
@@ -140,8 +151,6 @@
           <w:szCs w:val="28"/>
         </w:rPr>
       </w:pPr>
-      <w:bookmarkStart w:id="0" w:name="_GoBack"/>
-      <w:bookmarkEnd w:id="0"/>
       <w:r>
         <w:rPr>
           <w:rFonts w:eastAsia="Times New Roman" w:cstheme="minorHAnsi"/>

</xml_diff>

<commit_message>
Updated spec to show detailed information on the databases
</commit_message>
<xml_diff>
--- a/CSc 337 Final Project Specification.docx
+++ b/CSc 337 Final Project Specification.docx
@@ -13,14 +13,25 @@
           <w:szCs w:val="28"/>
         </w:rPr>
       </w:pPr>
-      <w:r>
-        <w:rPr>
-          <w:rFonts w:eastAsia="Times New Roman" w:cstheme="minorHAnsi"/>
-          <w:color w:val="333333"/>
-          <w:sz w:val="28"/>
-          <w:szCs w:val="28"/>
-        </w:rPr>
-        <w:t>CSc 337 Final Project Specificati</w:t>
+      <w:proofErr w:type="spellStart"/>
+      <w:r>
+        <w:rPr>
+          <w:rFonts w:eastAsia="Times New Roman" w:cstheme="minorHAnsi"/>
+          <w:color w:val="333333"/>
+          <w:sz w:val="28"/>
+          <w:szCs w:val="28"/>
+        </w:rPr>
+        <w:t>CSc</w:t>
+      </w:r>
+      <w:proofErr w:type="spellEnd"/>
+      <w:r>
+        <w:rPr>
+          <w:rFonts w:eastAsia="Times New Roman" w:cstheme="minorHAnsi"/>
+          <w:color w:val="333333"/>
+          <w:sz w:val="28"/>
+          <w:szCs w:val="28"/>
+        </w:rPr>
+        <w:t xml:space="preserve"> 337 Final Project Specificati</w:t>
       </w:r>
       <w:r>
         <w:rPr>
@@ -31,28 +42,37 @@
         </w:rPr>
         <w:t>on</w:t>
       </w:r>
-      <w:bookmarkStart w:id="0" w:name="_GoBack"/>
-      <w:bookmarkEnd w:id="0"/>
-    </w:p>
-    <w:p>
-      <w:pPr>
-        <w:shd w:val="clear" w:color="auto" w:fill="FFFFFF"/>
-        <w:spacing w:before="100" w:beforeAutospacing="1" w:after="100" w:afterAutospacing="1" w:line="240" w:lineRule="auto"/>
-        <w:rPr>
-          <w:rFonts w:eastAsia="Times New Roman" w:cstheme="minorHAnsi"/>
-          <w:color w:val="333333"/>
-          <w:sz w:val="28"/>
-          <w:szCs w:val="28"/>
-        </w:rPr>
-      </w:pPr>
-      <w:r>
-        <w:rPr>
-          <w:rFonts w:eastAsia="Times New Roman" w:cstheme="minorHAnsi"/>
-          <w:color w:val="333333"/>
-          <w:sz w:val="28"/>
-          <w:szCs w:val="28"/>
-        </w:rPr>
-        <w:t xml:space="preserve">Hanwei Li – </w:t>
+    </w:p>
+    <w:p>
+      <w:pPr>
+        <w:shd w:val="clear" w:color="auto" w:fill="FFFFFF"/>
+        <w:spacing w:before="100" w:beforeAutospacing="1" w:after="100" w:afterAutospacing="1" w:line="240" w:lineRule="auto"/>
+        <w:rPr>
+          <w:rFonts w:eastAsia="Times New Roman" w:cstheme="minorHAnsi"/>
+          <w:color w:val="333333"/>
+          <w:sz w:val="28"/>
+          <w:szCs w:val="28"/>
+        </w:rPr>
+      </w:pPr>
+      <w:proofErr w:type="spellStart"/>
+      <w:r>
+        <w:rPr>
+          <w:rFonts w:eastAsia="Times New Roman" w:cstheme="minorHAnsi"/>
+          <w:color w:val="333333"/>
+          <w:sz w:val="28"/>
+          <w:szCs w:val="28"/>
+        </w:rPr>
+        <w:t>Hanwei</w:t>
+      </w:r>
+      <w:proofErr w:type="spellEnd"/>
+      <w:r>
+        <w:rPr>
+          <w:rFonts w:eastAsia="Times New Roman" w:cstheme="minorHAnsi"/>
+          <w:color w:val="333333"/>
+          <w:sz w:val="28"/>
+          <w:szCs w:val="28"/>
+        </w:rPr>
+        <w:t xml:space="preserve"> Li – </w:t>
       </w:r>
       <w:hyperlink r:id="rId5" w:history="1">
         <w:r>
@@ -118,18 +138,6 @@
           <w:szCs w:val="28"/>
         </w:rPr>
       </w:pPr>
-    </w:p>
-    <w:p>
-      <w:pPr>
-        <w:shd w:val="clear" w:color="auto" w:fill="FFFFFF"/>
-        <w:spacing w:before="100" w:beforeAutospacing="1" w:after="100" w:afterAutospacing="1" w:line="240" w:lineRule="auto"/>
-        <w:rPr>
-          <w:rFonts w:eastAsia="Times New Roman" w:cstheme="minorHAnsi"/>
-          <w:color w:val="333333"/>
-          <w:sz w:val="28"/>
-          <w:szCs w:val="28"/>
-        </w:rPr>
-      </w:pPr>
       <w:r>
         <w:rPr>
           <w:rFonts w:eastAsia="Times New Roman" w:cstheme="minorHAnsi"/>
@@ -158,16 +166,7 @@
           <w:sz w:val="28"/>
           <w:szCs w:val="28"/>
         </w:rPr>
-        <w:t>To Be Completed Over 3 Weeks</w:t>
-      </w:r>
-      <w:r>
-        <w:rPr>
-          <w:rFonts w:eastAsia="Times New Roman" w:cstheme="minorHAnsi"/>
-          <w:color w:val="333333"/>
-          <w:sz w:val="28"/>
-          <w:szCs w:val="28"/>
-        </w:rPr>
-        <w:t xml:space="preserve"> Using HTML, PHP, CSS (no internal styling allowed), JS, and SQL</w:t>
+        <w:t>To Be Completed Over 3 Weeks Using HTML, PHP, CSS (no internal styling allowed), JS, and SQL</w:t>
       </w:r>
     </w:p>
     <w:p>
@@ -219,7 +218,182 @@
           <w:sz w:val="28"/>
           <w:szCs w:val="28"/>
         </w:rPr>
-        <w:t>One table houses user account info, which will have support to allow adding of new accounts and logging in with salted hashed passwords</w:t>
+        <w:t xml:space="preserve">One table </w:t>
+      </w:r>
+      <w:r>
+        <w:rPr>
+          <w:rFonts w:eastAsia="Times New Roman" w:cstheme="minorHAnsi"/>
+          <w:color w:val="333333"/>
+          <w:sz w:val="28"/>
+          <w:szCs w:val="28"/>
+        </w:rPr>
+        <w:t>Users</w:t>
+      </w:r>
+    </w:p>
+    <w:p>
+      <w:pPr>
+        <w:pStyle w:val="ListParagraph"/>
+        <w:numPr>
+          <w:ilvl w:val="2"/>
+          <w:numId w:val="3"/>
+        </w:numPr>
+        <w:shd w:val="clear" w:color="auto" w:fill="FFFFFF"/>
+        <w:spacing w:before="100" w:beforeAutospacing="1" w:after="100" w:afterAutospacing="1" w:line="240" w:lineRule="auto"/>
+        <w:rPr>
+          <w:rFonts w:eastAsia="Times New Roman" w:cstheme="minorHAnsi"/>
+          <w:color w:val="333333"/>
+          <w:sz w:val="28"/>
+          <w:szCs w:val="28"/>
+        </w:rPr>
+      </w:pPr>
+      <w:r>
+        <w:rPr>
+          <w:rFonts w:eastAsia="Times New Roman" w:cstheme="minorHAnsi"/>
+          <w:color w:val="333333"/>
+          <w:sz w:val="28"/>
+          <w:szCs w:val="28"/>
+        </w:rPr>
+        <w:t>id</w:t>
+      </w:r>
+    </w:p>
+    <w:p>
+      <w:pPr>
+        <w:pStyle w:val="ListParagraph"/>
+        <w:numPr>
+          <w:ilvl w:val="2"/>
+          <w:numId w:val="3"/>
+        </w:numPr>
+        <w:shd w:val="clear" w:color="auto" w:fill="FFFFFF"/>
+        <w:spacing w:before="100" w:beforeAutospacing="1" w:after="100" w:afterAutospacing="1" w:line="240" w:lineRule="auto"/>
+        <w:rPr>
+          <w:rFonts w:eastAsia="Times New Roman" w:cstheme="minorHAnsi"/>
+          <w:color w:val="333333"/>
+          <w:sz w:val="28"/>
+          <w:szCs w:val="28"/>
+        </w:rPr>
+      </w:pPr>
+      <w:r>
+        <w:rPr>
+          <w:rFonts w:eastAsia="Times New Roman" w:cstheme="minorHAnsi"/>
+          <w:color w:val="333333"/>
+          <w:sz w:val="28"/>
+          <w:szCs w:val="28"/>
+        </w:rPr>
+        <w:t>Username</w:t>
+      </w:r>
+    </w:p>
+    <w:p>
+      <w:pPr>
+        <w:pStyle w:val="ListParagraph"/>
+        <w:numPr>
+          <w:ilvl w:val="2"/>
+          <w:numId w:val="3"/>
+        </w:numPr>
+        <w:shd w:val="clear" w:color="auto" w:fill="FFFFFF"/>
+        <w:spacing w:before="100" w:beforeAutospacing="1" w:after="100" w:afterAutospacing="1" w:line="240" w:lineRule="auto"/>
+        <w:rPr>
+          <w:rFonts w:eastAsia="Times New Roman" w:cstheme="minorHAnsi"/>
+          <w:color w:val="333333"/>
+          <w:sz w:val="28"/>
+          <w:szCs w:val="28"/>
+        </w:rPr>
+      </w:pPr>
+      <w:r>
+        <w:rPr>
+          <w:rFonts w:eastAsia="Times New Roman" w:cstheme="minorHAnsi"/>
+          <w:color w:val="333333"/>
+          <w:sz w:val="28"/>
+          <w:szCs w:val="28"/>
+        </w:rPr>
+        <w:t>Sa</w:t>
+      </w:r>
+      <w:r>
+        <w:rPr>
+          <w:rFonts w:eastAsia="Times New Roman" w:cstheme="minorHAnsi"/>
+          <w:color w:val="333333"/>
+          <w:sz w:val="28"/>
+          <w:szCs w:val="28"/>
+        </w:rPr>
+        <w:t xml:space="preserve">lted </w:t>
+      </w:r>
+      <w:r>
+        <w:rPr>
+          <w:rFonts w:eastAsia="Times New Roman" w:cstheme="minorHAnsi"/>
+          <w:color w:val="333333"/>
+          <w:sz w:val="28"/>
+          <w:szCs w:val="28"/>
+        </w:rPr>
+        <w:t xml:space="preserve">and </w:t>
+      </w:r>
+      <w:r>
+        <w:rPr>
+          <w:rFonts w:eastAsia="Times New Roman" w:cstheme="minorHAnsi"/>
+          <w:color w:val="333333"/>
+          <w:sz w:val="28"/>
+          <w:szCs w:val="28"/>
+        </w:rPr>
+        <w:t>hashed passwords</w:t>
+      </w:r>
+    </w:p>
+    <w:p>
+      <w:pPr>
+        <w:pStyle w:val="ListParagraph"/>
+        <w:numPr>
+          <w:ilvl w:val="2"/>
+          <w:numId w:val="3"/>
+        </w:numPr>
+        <w:shd w:val="clear" w:color="auto" w:fill="FFFFFF"/>
+        <w:spacing w:before="100" w:beforeAutospacing="1" w:after="100" w:afterAutospacing="1" w:line="240" w:lineRule="auto"/>
+        <w:rPr>
+          <w:rFonts w:eastAsia="Times New Roman" w:cstheme="minorHAnsi"/>
+          <w:color w:val="333333"/>
+          <w:sz w:val="28"/>
+          <w:szCs w:val="28"/>
+        </w:rPr>
+      </w:pPr>
+      <w:r>
+        <w:rPr>
+          <w:rFonts w:eastAsia="Times New Roman" w:cstheme="minorHAnsi"/>
+          <w:color w:val="333333"/>
+          <w:sz w:val="28"/>
+          <w:szCs w:val="28"/>
+        </w:rPr>
+        <w:t>Number of puzzles completed</w:t>
+      </w:r>
+    </w:p>
+    <w:p>
+      <w:pPr>
+        <w:pStyle w:val="ListParagraph"/>
+        <w:numPr>
+          <w:ilvl w:val="2"/>
+          <w:numId w:val="3"/>
+        </w:numPr>
+        <w:shd w:val="clear" w:color="auto" w:fill="FFFFFF"/>
+        <w:spacing w:before="100" w:beforeAutospacing="1" w:after="100" w:afterAutospacing="1" w:line="240" w:lineRule="auto"/>
+        <w:rPr>
+          <w:rFonts w:eastAsia="Times New Roman" w:cstheme="minorHAnsi"/>
+          <w:color w:val="333333"/>
+          <w:sz w:val="28"/>
+          <w:szCs w:val="28"/>
+        </w:rPr>
+      </w:pPr>
+      <w:r>
+        <w:rPr>
+          <w:rFonts w:eastAsia="Times New Roman" w:cstheme="minorHAnsi"/>
+          <w:color w:val="333333"/>
+          <w:sz w:val="28"/>
+          <w:szCs w:val="28"/>
+        </w:rPr>
+        <w:t>Your personal best time</w:t>
+      </w:r>
+      <w:r>
+        <w:rPr>
+          <w:rFonts w:eastAsia="Times New Roman" w:cstheme="minorHAnsi"/>
+          <w:color w:val="333333"/>
+          <w:sz w:val="28"/>
+          <w:szCs w:val="28"/>
+        </w:rPr>
+        <w:t xml:space="preserve"> FOR EACH PUZZLE</w:t>
       </w:r>
     </w:p>
     <w:p>
@@ -245,7 +419,164 @@
           <w:sz w:val="28"/>
           <w:szCs w:val="28"/>
         </w:rPr>
-        <w:t>One table is high-scores for each puzzle (and who achieved it)</w:t>
+        <w:t>On</w:t>
+      </w:r>
+      <w:r>
+        <w:rPr>
+          <w:rFonts w:eastAsia="Times New Roman" w:cstheme="minorHAnsi"/>
+          <w:color w:val="333333"/>
+          <w:sz w:val="28"/>
+          <w:szCs w:val="28"/>
+        </w:rPr>
+        <w:t xml:space="preserve">e </w:t>
+      </w:r>
+      <w:r>
+        <w:rPr>
+          <w:rFonts w:eastAsia="Times New Roman" w:cstheme="minorHAnsi"/>
+          <w:color w:val="333333"/>
+          <w:sz w:val="28"/>
+          <w:szCs w:val="28"/>
+        </w:rPr>
+        <w:t>table</w:t>
+      </w:r>
+      <w:r>
+        <w:rPr>
+          <w:rFonts w:eastAsia="Times New Roman" w:cstheme="minorHAnsi"/>
+          <w:color w:val="333333"/>
+          <w:sz w:val="28"/>
+          <w:szCs w:val="28"/>
+        </w:rPr>
+        <w:t xml:space="preserve"> Puzzles</w:t>
+      </w:r>
+    </w:p>
+    <w:p>
+      <w:pPr>
+        <w:pStyle w:val="ListParagraph"/>
+        <w:numPr>
+          <w:ilvl w:val="2"/>
+          <w:numId w:val="3"/>
+        </w:numPr>
+        <w:shd w:val="clear" w:color="auto" w:fill="FFFFFF"/>
+        <w:spacing w:before="100" w:beforeAutospacing="1" w:after="100" w:afterAutospacing="1" w:line="240" w:lineRule="auto"/>
+        <w:rPr>
+          <w:rFonts w:eastAsia="Times New Roman" w:cstheme="minorHAnsi"/>
+          <w:color w:val="333333"/>
+          <w:sz w:val="28"/>
+          <w:szCs w:val="28"/>
+        </w:rPr>
+      </w:pPr>
+      <w:r>
+        <w:rPr>
+          <w:rFonts w:eastAsia="Times New Roman" w:cstheme="minorHAnsi"/>
+          <w:color w:val="333333"/>
+          <w:sz w:val="28"/>
+          <w:szCs w:val="28"/>
+        </w:rPr>
+        <w:t>Puzzle name</w:t>
+      </w:r>
+    </w:p>
+    <w:p>
+      <w:pPr>
+        <w:pStyle w:val="ListParagraph"/>
+        <w:numPr>
+          <w:ilvl w:val="2"/>
+          <w:numId w:val="3"/>
+        </w:numPr>
+        <w:shd w:val="clear" w:color="auto" w:fill="FFFFFF"/>
+        <w:spacing w:before="100" w:beforeAutospacing="1" w:after="100" w:afterAutospacing="1" w:line="240" w:lineRule="auto"/>
+        <w:rPr>
+          <w:rFonts w:eastAsia="Times New Roman" w:cstheme="minorHAnsi"/>
+          <w:color w:val="333333"/>
+          <w:sz w:val="28"/>
+          <w:szCs w:val="28"/>
+        </w:rPr>
+      </w:pPr>
+      <w:r>
+        <w:rPr>
+          <w:rFonts w:eastAsia="Times New Roman" w:cstheme="minorHAnsi"/>
+          <w:color w:val="333333"/>
+          <w:sz w:val="28"/>
+          <w:szCs w:val="28"/>
+        </w:rPr>
+        <w:t>Initial version of the puzzle</w:t>
+      </w:r>
+    </w:p>
+    <w:p>
+      <w:pPr>
+        <w:pStyle w:val="ListParagraph"/>
+        <w:numPr>
+          <w:ilvl w:val="2"/>
+          <w:numId w:val="3"/>
+        </w:numPr>
+        <w:shd w:val="clear" w:color="auto" w:fill="FFFFFF"/>
+        <w:spacing w:before="100" w:beforeAutospacing="1" w:after="100" w:afterAutospacing="1" w:line="240" w:lineRule="auto"/>
+        <w:rPr>
+          <w:rFonts w:eastAsia="Times New Roman" w:cstheme="minorHAnsi"/>
+          <w:color w:val="333333"/>
+          <w:sz w:val="28"/>
+          <w:szCs w:val="28"/>
+        </w:rPr>
+      </w:pPr>
+      <w:r>
+        <w:rPr>
+          <w:rFonts w:eastAsia="Times New Roman" w:cstheme="minorHAnsi"/>
+          <w:color w:val="333333"/>
+          <w:sz w:val="28"/>
+          <w:szCs w:val="28"/>
+        </w:rPr>
+        <w:t>Completed version of the puzzle</w:t>
+      </w:r>
+    </w:p>
+    <w:p>
+      <w:pPr>
+        <w:pStyle w:val="ListParagraph"/>
+        <w:numPr>
+          <w:ilvl w:val="2"/>
+          <w:numId w:val="3"/>
+        </w:numPr>
+        <w:shd w:val="clear" w:color="auto" w:fill="FFFFFF"/>
+        <w:spacing w:before="100" w:beforeAutospacing="1" w:after="100" w:afterAutospacing="1" w:line="240" w:lineRule="auto"/>
+        <w:rPr>
+          <w:rFonts w:eastAsia="Times New Roman" w:cstheme="minorHAnsi"/>
+          <w:color w:val="333333"/>
+          <w:sz w:val="28"/>
+          <w:szCs w:val="28"/>
+        </w:rPr>
+      </w:pPr>
+      <w:r>
+        <w:rPr>
+          <w:rFonts w:eastAsia="Times New Roman" w:cstheme="minorHAnsi"/>
+          <w:color w:val="333333"/>
+          <w:sz w:val="28"/>
+          <w:szCs w:val="28"/>
+        </w:rPr>
+        <w:t>Fastest time completed</w:t>
+      </w:r>
+    </w:p>
+    <w:p>
+      <w:pPr>
+        <w:pStyle w:val="ListParagraph"/>
+        <w:numPr>
+          <w:ilvl w:val="2"/>
+          <w:numId w:val="3"/>
+        </w:numPr>
+        <w:shd w:val="clear" w:color="auto" w:fill="FFFFFF"/>
+        <w:spacing w:before="100" w:beforeAutospacing="1" w:after="100" w:afterAutospacing="1" w:line="240" w:lineRule="auto"/>
+        <w:rPr>
+          <w:rFonts w:eastAsia="Times New Roman" w:cstheme="minorHAnsi"/>
+          <w:color w:val="333333"/>
+          <w:sz w:val="28"/>
+          <w:szCs w:val="28"/>
+        </w:rPr>
+      </w:pPr>
+      <w:r>
+        <w:rPr>
+          <w:rFonts w:eastAsia="Times New Roman" w:cstheme="minorHAnsi"/>
+          <w:color w:val="333333"/>
+          <w:sz w:val="28"/>
+          <w:szCs w:val="28"/>
+        </w:rPr>
+        <w:t>Who completed it in the fastest time</w:t>
       </w:r>
     </w:p>
     <w:p>
@@ -297,7 +628,25 @@
           <w:sz w:val="28"/>
           <w:szCs w:val="28"/>
         </w:rPr>
-        <w:t>You must be logged in to play past the first puzzle</w:t>
+        <w:t xml:space="preserve">You must be logged in to play </w:t>
+      </w:r>
+      <w:r>
+        <w:rPr>
+          <w:rFonts w:eastAsia="Times New Roman" w:cstheme="minorHAnsi"/>
+          <w:color w:val="333333"/>
+          <w:sz w:val="28"/>
+          <w:szCs w:val="28"/>
+        </w:rPr>
+        <w:t xml:space="preserve">more than the </w:t>
+      </w:r>
+      <w:r>
+        <w:rPr>
+          <w:rFonts w:eastAsia="Times New Roman" w:cstheme="minorHAnsi"/>
+          <w:color w:val="333333"/>
+          <w:sz w:val="28"/>
+          <w:szCs w:val="28"/>
+        </w:rPr>
+        <w:t>first puzzle</w:t>
       </w:r>
     </w:p>
     <w:p>
@@ -323,20 +672,19 @@
           <w:sz w:val="28"/>
           <w:szCs w:val="28"/>
         </w:rPr>
-        <w:t>You must be logged in to have your high-scores recorded</w:t>
-      </w:r>
-    </w:p>
-    <w:p>
-      <w:pPr>
-        <w:shd w:val="clear" w:color="auto" w:fill="FFFFFF"/>
-        <w:spacing w:before="100" w:beforeAutospacing="1" w:after="100" w:afterAutospacing="1" w:line="240" w:lineRule="auto"/>
-        <w:rPr>
-          <w:rFonts w:eastAsia="Times New Roman" w:cstheme="minorHAnsi"/>
-          <w:color w:val="333333"/>
-          <w:sz w:val="28"/>
-          <w:szCs w:val="28"/>
-        </w:rPr>
-      </w:pPr>
+        <w:t>You mus</w:t>
+      </w:r>
+      <w:bookmarkStart w:id="0" w:name="_GoBack"/>
+      <w:bookmarkEnd w:id="0"/>
+      <w:r>
+        <w:rPr>
+          <w:rFonts w:eastAsia="Times New Roman" w:cstheme="minorHAnsi"/>
+          <w:color w:val="333333"/>
+          <w:sz w:val="28"/>
+          <w:szCs w:val="28"/>
+        </w:rPr>
+        <w:t>t be logged in to have your high-scores recorded</w:t>
+      </w:r>
     </w:p>
     <w:p>
       <w:pPr>
@@ -363,12 +711,6 @@
       <w:pPr>
         <w:shd w:val="clear" w:color="auto" w:fill="FFFFFF"/>
         <w:spacing w:before="100" w:beforeAutospacing="1" w:after="100" w:afterAutospacing="1" w:line="240" w:lineRule="auto"/>
-        <w:rPr>
-          <w:rFonts w:eastAsia="Times New Roman" w:cstheme="minorHAnsi"/>
-          <w:color w:val="333333"/>
-          <w:sz w:val="28"/>
-          <w:szCs w:val="28"/>
-        </w:rPr>
       </w:pPr>
       <w:r>
         <w:rPr>
@@ -495,16 +837,7 @@
           <w:sz w:val="28"/>
           <w:szCs w:val="28"/>
         </w:rPr>
-        <w:t xml:space="preserve"> </w:t>
-      </w:r>
-      <w:r>
-        <w:rPr>
-          <w:rFonts w:eastAsia="Times New Roman" w:cstheme="minorHAnsi"/>
-          <w:color w:val="333333"/>
-          <w:sz w:val="28"/>
-          <w:szCs w:val="28"/>
-        </w:rPr>
-        <w:t xml:space="preserve">The databases will thus be to hold user accounts, and to hold high-score times. The game will not check every move live, but rather will have a single ‘submit’ button that sends in the whole game board and tells the user whether the game was a win or loss. </w:t>
+        <w:t xml:space="preserve"> The databases will thus be to hold user accounts, and to hold high-score times. The game will not check every move live, but rather will have a single ‘submit’ button that sends in the whole game board and tells the user whether the game was a win or loss. </w:t>
       </w:r>
       <w:r>
         <w:rPr>
@@ -522,7 +855,17 @@
           <w:sz w:val="28"/>
           <w:szCs w:val="28"/>
         </w:rPr>
-        <w:t xml:space="preserve"> using AJAX</w:t>
+        <w:t xml:space="preserve"> using </w:t>
+      </w:r>
+      <w:r>
+        <w:rPr>
+          <w:rFonts w:eastAsia="Times New Roman" w:cstheme="minorHAnsi"/>
+          <w:color w:val="333333"/>
+          <w:sz w:val="28"/>
+          <w:szCs w:val="28"/>
+        </w:rPr>
+        <w:lastRenderedPageBreak/>
+        <w:t>AJAX</w:t>
       </w:r>
       <w:r>
         <w:rPr>
@@ -540,71 +883,8 @@
           <w:sz w:val="28"/>
           <w:szCs w:val="28"/>
         </w:rPr>
-        <w:t xml:space="preserve"> The game would also</w:t>
-      </w:r>
-      <w:r>
-        <w:rPr>
-          <w:rFonts w:eastAsia="Times New Roman" w:cstheme="minorHAnsi"/>
-          <w:color w:val="333333"/>
-          <w:sz w:val="28"/>
-          <w:szCs w:val="28"/>
-        </w:rPr>
-        <w:t xml:space="preserve"> </w:t>
-      </w:r>
-      <w:r>
-        <w:rPr>
-          <w:rFonts w:eastAsia="Times New Roman" w:cstheme="minorHAnsi"/>
-          <w:color w:val="333333"/>
-          <w:sz w:val="28"/>
-          <w:szCs w:val="28"/>
-        </w:rPr>
-        <w:t xml:space="preserve">check for valid input, so that only numbers in a valid range are entered in a cell </w:t>
-      </w:r>
-      <w:r>
-        <w:rPr>
-          <w:rFonts w:eastAsia="Times New Roman" w:cstheme="minorHAnsi"/>
-          <w:color w:val="333333"/>
-          <w:sz w:val="28"/>
-          <w:szCs w:val="28"/>
-        </w:rPr>
-        <w:t>(</w:t>
-      </w:r>
-      <w:r>
-        <w:rPr>
-          <w:rFonts w:eastAsia="Times New Roman" w:cstheme="minorHAnsi"/>
-          <w:color w:val="333333"/>
-          <w:sz w:val="28"/>
-          <w:szCs w:val="28"/>
-        </w:rPr>
-        <w:t>so 25 cannot be entered</w:t>
-      </w:r>
-      <w:r>
-        <w:rPr>
-          <w:rFonts w:eastAsia="Times New Roman" w:cstheme="minorHAnsi"/>
-          <w:color w:val="333333"/>
-          <w:sz w:val="28"/>
-          <w:szCs w:val="28"/>
-        </w:rPr>
-        <w:t>, only 1 – 9 can</w:t>
-      </w:r>
-      <w:r>
-        <w:rPr>
-          <w:rFonts w:eastAsia="Times New Roman" w:cstheme="minorHAnsi"/>
-          <w:color w:val="333333"/>
-          <w:sz w:val="28"/>
-          <w:szCs w:val="28"/>
-        </w:rPr>
-        <w:t>).</w:t>
-      </w:r>
-    </w:p>
-    <w:p>
-      <w:pPr>
-        <w:rPr>
-          <w:rFonts w:cstheme="minorHAnsi"/>
-          <w:sz w:val="28"/>
-          <w:szCs w:val="28"/>
-        </w:rPr>
-      </w:pPr>
+        <w:t xml:space="preserve"> The game would also check for valid input, so that only numbers in a valid range are entered in a cell (so 25 cannot be entered, only 1 – 9 can).</w:t>
+      </w:r>
     </w:p>
     <w:sectPr>
       <w:pgSz w:w="12240" w:h="15840"/>
@@ -1340,6 +1620,7 @@
   <w:style w:type="paragraph" w:default="1" w:styleId="Normal">
     <w:name w:val="Normal"/>
     <w:qFormat/>
+    <w:rsid w:val="00D67A33"/>
   </w:style>
   <w:style w:type="character" w:default="1" w:styleId="DefaultParagraphFont">
     <w:name w:val="Default Paragraph Font"/>

</xml_diff>